<commit_message>
iteration 3- write uo
</commit_message>
<xml_diff>
--- a/Documentation/Backlog of ideas.docx
+++ b/Documentation/Backlog of ideas.docx
@@ -25,12 +25,27 @@
       <w:r>
         <w:t>- how to get there, map, photo, opening times</w:t>
       </w:r>
+      <w:r>
+        <w:t>”, “recommended kit”, “buy items”</w:t>
+      </w:r>
+    </w:p>
+    <w:p>
+      <w:proofErr w:type="spellStart"/>
+      <w:r>
+        <w:t>Methodtosendemailappoingtmentstommorrow</w:t>
+      </w:r>
+      <w:proofErr w:type="spellEnd"/>
+    </w:p>
+    <w:p>
+      <w:proofErr w:type="spellStart"/>
+      <w:r>
+        <w:t>Changemailservertotakeinthemessageandnothardcoded</w:t>
+      </w:r>
       <w:bookmarkStart w:id="0" w:name="_GoBack"/>
       <w:bookmarkEnd w:id="0"/>
-      <w:r>
-        <w:t>”, “recommended kit”, “buy items”</w:t>
-      </w:r>
+      <w:proofErr w:type="spellEnd"/>
     </w:p>
+    <w:p/>
     <w:sectPr>
       <w:pgSz w:w="11906" w:h="16838"/>
       <w:pgMar w:top="1440" w:right="1440" w:bottom="1440" w:left="1440" w:header="708" w:footer="708" w:gutter="0"/>

</xml_diff>

<commit_message>
iteration 4- aim and backlog
</commit_message>
<xml_diff>
--- a/Documentation/Backlog of ideas.docx
+++ b/Documentation/Backlog of ideas.docx
@@ -1,49 +1,93 @@
 
 <file path=word/document.xml><?xml version="1.0" encoding="utf-8"?>
-<w:document xmlns:wpc="http://schemas.microsoft.com/office/word/2010/wordprocessingCanvas" xmlns:cx="http://schemas.microsoft.com/office/drawing/2014/chartex" xmlns:cx1="http://schemas.microsoft.com/office/drawing/2015/9/8/chartex" xmlns:cx2="http://schemas.microsoft.com/office/drawing/2015/10/21/chartex" xmlns:cx3="http://schemas.microsoft.com/office/drawing/2016/5/9/chartex" xmlns:cx4="http://schemas.microsoft.com/office/drawing/2016/5/10/chartex" xmlns:cx5="http://schemas.microsoft.com/office/drawing/2016/5/11/chartex" xmlns:cx6="http://schemas.microsoft.com/office/drawing/2016/5/12/chartex" xmlns:cx7="http://schemas.microsoft.com/office/drawing/2016/5/13/chartex" xmlns:cx8="http://schemas.microsoft.com/office/drawing/2016/5/14/chartex" xmlns:mc="http://schemas.openxmlformats.org/markup-compatibility/2006" xmlns:aink="http://schemas.microsoft.com/office/drawing/2016/ink" xmlns:o="urn:schemas-microsoft-com:office:office" xmlns:r="http://schemas.openxmlformats.org/officeDocument/2006/relationships" xmlns:m="http://schemas.openxmlformats.org/officeDocument/2006/math" xmlns:v="urn:schemas-microsoft-com:vml" xmlns:wp14="http://schemas.microsoft.com/office/word/2010/wordprocessingDrawing" xmlns:wp="http://schemas.openxmlformats.org/drawingml/2006/wordprocessingDrawing" xmlns:w10="urn:schemas-microsoft-com:office:word" xmlns:w="http://schemas.openxmlformats.org/wordprocessingml/2006/main" xmlns:w14="http://schemas.microsoft.com/office/word/2010/wordml" xmlns:w15="http://schemas.microsoft.com/office/word/2012/wordml" xmlns:w16se="http://schemas.microsoft.com/office/word/2015/wordml/symex" xmlns:wpg="http://schemas.microsoft.com/office/word/2010/wordprocessingGroup" xmlns:wpi="http://schemas.microsoft.com/office/word/2010/wordprocessingInk" xmlns:wne="http://schemas.microsoft.com/office/word/2006/wordml" xmlns:wps="http://schemas.microsoft.com/office/word/2010/wordprocessingShape" mc:Ignorable="w14 w15 w16se wp14">
+<w:document xmlns:wpc="http://schemas.microsoft.com/office/word/2010/wordprocessingCanvas" xmlns:cx="http://schemas.microsoft.com/office/drawing/2014/chartex" xmlns:cx1="http://schemas.microsoft.com/office/drawing/2015/9/8/chartex" xmlns:cx2="http://schemas.microsoft.com/office/drawing/2015/10/21/chartex" xmlns:cx3="http://schemas.microsoft.com/office/drawing/2016/5/9/chartex" xmlns:cx4="http://schemas.microsoft.com/office/drawing/2016/5/10/chartex" xmlns:cx5="http://schemas.microsoft.com/office/drawing/2016/5/11/chartex" xmlns:cx6="http://schemas.microsoft.com/office/drawing/2016/5/12/chartex" xmlns:cx7="http://schemas.microsoft.com/office/drawing/2016/5/13/chartex" xmlns:cx8="http://schemas.microsoft.com/office/drawing/2016/5/14/chartex" xmlns:mc="http://schemas.openxmlformats.org/markup-compatibility/2006" xmlns:aink="http://schemas.microsoft.com/office/drawing/2016/ink" xmlns:am3d="http://schemas.microsoft.com/office/drawing/2017/model3d" xmlns:o="urn:schemas-microsoft-com:office:office" xmlns:r="http://schemas.openxmlformats.org/officeDocument/2006/relationships" xmlns:m="http://schemas.openxmlformats.org/officeDocument/2006/math" xmlns:v="urn:schemas-microsoft-com:vml" xmlns:wp14="http://schemas.microsoft.com/office/word/2010/wordprocessingDrawing" xmlns:wp="http://schemas.openxmlformats.org/drawingml/2006/wordprocessingDrawing" xmlns:w10="urn:schemas-microsoft-com:office:word" xmlns:w="http://schemas.openxmlformats.org/wordprocessingml/2006/main" xmlns:w14="http://schemas.microsoft.com/office/word/2010/wordml" xmlns:w15="http://schemas.microsoft.com/office/word/2012/wordml" xmlns:w16cid="http://schemas.microsoft.com/office/word/2016/wordml/cid" xmlns:w16se="http://schemas.microsoft.com/office/word/2015/wordml/symex" xmlns:wpg="http://schemas.microsoft.com/office/word/2010/wordprocessingGroup" xmlns:wpi="http://schemas.microsoft.com/office/word/2010/wordprocessingInk" xmlns:wne="http://schemas.microsoft.com/office/word/2006/wordml" xmlns:wps="http://schemas.microsoft.com/office/word/2010/wordprocessingShape" mc:Ignorable="w14 w15 w16se w16cid wp14">
   <w:body>
-    <w:p>
-      <w:r>
-        <w:t>Calendar view for managing appointments</w:t>
-      </w:r>
-    </w:p>
-    <w:p>
-      <w:r>
-        <w:t xml:space="preserve">Add a background and colour scheme </w:t>
-      </w:r>
-    </w:p>
-    <w:p>
-      <w:r>
-        <w:t>Add “contact us</w:t>
-      </w:r>
-      <w:r>
-        <w:t xml:space="preserve"> -staff</w:t>
-      </w:r>
-      <w:r>
-        <w:t>”, “info</w:t>
-      </w:r>
-      <w:r>
-        <w:t>- how to get there, map, photo, opening times</w:t>
-      </w:r>
-      <w:r>
-        <w:t>”, “recommended kit”, “buy items”</w:t>
-      </w:r>
-    </w:p>
-    <w:p>
-      <w:proofErr w:type="spellStart"/>
-      <w:r>
-        <w:t>Methodtosendemailappoingtmentstommorrow</w:t>
-      </w:r>
-      <w:proofErr w:type="spellEnd"/>
-    </w:p>
-    <w:p>
-      <w:proofErr w:type="spellStart"/>
-      <w:r>
-        <w:t>Changemailservertotakeinthemessageandnothardcoded</w:t>
+    <w:p/>
+    <w:p>
+      <w:pPr>
+        <w:rPr>
+          <w:u w:val="thick"/>
+        </w:rPr>
+      </w:pPr>
+      <w:r>
+        <w:rPr>
+          <w:u w:val="thick"/>
+        </w:rPr>
+        <w:t>Must Have</w:t>
+      </w:r>
+    </w:p>
+    <w:p>
+      <w:r>
+        <w:t>Add “contact us -staff”, “info- how to get there, map, photo, opening times”, “recommended kit”, “buy items”</w:t>
+      </w:r>
+      <w:r>
+        <w:t>.</w:t>
+      </w:r>
+    </w:p>
+    <w:p>
+      <w:r>
+        <w:t xml:space="preserve">Method to send email appointments </w:t>
+      </w:r>
+      <w:r>
+        <w:t>tomorrow.</w:t>
+      </w:r>
+    </w:p>
+    <w:p>
+      <w:r>
+        <w:t>Login and verification to give different levels of access to the system</w:t>
       </w:r>
       <w:bookmarkStart w:id="0" w:name="_GoBack"/>
       <w:bookmarkEnd w:id="0"/>
-      <w:proofErr w:type="spellEnd"/>
+      <w:r>
+        <w:t>.</w:t>
+      </w:r>
+    </w:p>
+    <w:p>
+      <w:pPr>
+        <w:rPr>
+          <w:u w:val="thick"/>
+        </w:rPr>
+      </w:pPr>
+      <w:r>
+        <w:rPr>
+          <w:u w:val="thick"/>
+        </w:rPr>
+        <w:t>Should Have</w:t>
+      </w:r>
+    </w:p>
+    <w:p>
+      <w:r>
+        <w:t>Calendar view for managing appointments</w:t>
+      </w:r>
+      <w:r>
+        <w:t>.</w:t>
+      </w:r>
+    </w:p>
+    <w:p>
+      <w:r>
+        <w:t>Deployment to Azure.</w:t>
+      </w:r>
+    </w:p>
+    <w:p>
+      <w:pPr>
+        <w:rPr>
+          <w:u w:val="thick"/>
+        </w:rPr>
+      </w:pPr>
+      <w:r>
+        <w:rPr>
+          <w:u w:val="thick"/>
+        </w:rPr>
+        <w:t>Could Have</w:t>
+      </w:r>
+    </w:p>
+    <w:p>
+      <w:r>
+        <w:t>Add</w:t>
+      </w:r>
+      <w:r>
+        <w:t xml:space="preserve"> a background and colour scheme.</w:t>
+      </w:r>
     </w:p>
     <w:p/>
     <w:sectPr>
@@ -57,7 +101,7 @@
 </file>
 
 <file path=word/styles.xml><?xml version="1.0" encoding="utf-8"?>
-<w:styles xmlns:mc="http://schemas.openxmlformats.org/markup-compatibility/2006" xmlns:r="http://schemas.openxmlformats.org/officeDocument/2006/relationships" xmlns:w="http://schemas.openxmlformats.org/wordprocessingml/2006/main" xmlns:w14="http://schemas.microsoft.com/office/word/2010/wordml" xmlns:w15="http://schemas.microsoft.com/office/word/2012/wordml" xmlns:w16se="http://schemas.microsoft.com/office/word/2015/wordml/symex" mc:Ignorable="w14 w15 w16se">
+<w:styles xmlns:mc="http://schemas.openxmlformats.org/markup-compatibility/2006" xmlns:r="http://schemas.openxmlformats.org/officeDocument/2006/relationships" xmlns:w="http://schemas.openxmlformats.org/wordprocessingml/2006/main" xmlns:w14="http://schemas.microsoft.com/office/word/2010/wordml" xmlns:w15="http://schemas.microsoft.com/office/word/2012/wordml" xmlns:w16cid="http://schemas.microsoft.com/office/word/2016/wordml/cid" xmlns:w16se="http://schemas.microsoft.com/office/word/2015/wordml/symex" mc:Ignorable="w14 w15 w16se w16cid">
   <w:docDefaults>
     <w:rPrDefault>
       <w:rPr>
@@ -73,7 +117,7 @@
       </w:pPr>
     </w:pPrDefault>
   </w:docDefaults>
-  <w:latentStyles w:defLockedState="0" w:defUIPriority="99" w:defSemiHidden="0" w:defUnhideWhenUsed="0" w:defQFormat="0" w:count="374">
+  <w:latentStyles w:defLockedState="0" w:defUIPriority="99" w:defSemiHidden="0" w:defUnhideWhenUsed="0" w:defQFormat="0" w:count="375">
     <w:lsdException w:name="Normal" w:uiPriority="0" w:qFormat="1"/>
     <w:lsdException w:name="heading 1" w:uiPriority="9" w:qFormat="1"/>
     <w:lsdException w:name="heading 2" w:semiHidden="1" w:uiPriority="9" w:unhideWhenUsed="1" w:qFormat="1"/>
@@ -179,7 +223,6 @@
     <w:lsdException w:name="HTML Sample" w:semiHidden="1" w:unhideWhenUsed="1"/>
     <w:lsdException w:name="HTML Typewriter" w:semiHidden="1" w:unhideWhenUsed="1"/>
     <w:lsdException w:name="HTML Variable" w:semiHidden="1" w:unhideWhenUsed="1"/>
-    <w:lsdException w:name="Normal Table" w:semiHidden="1" w:unhideWhenUsed="1"/>
     <w:lsdException w:name="annotation subject" w:semiHidden="1" w:unhideWhenUsed="1"/>
     <w:lsdException w:name="No List" w:semiHidden="1" w:unhideWhenUsed="1"/>
     <w:lsdException w:name="Outline List 1" w:semiHidden="1" w:unhideWhenUsed="1"/>
@@ -226,10 +269,8 @@
     <w:lsdException w:name="Table Subtle 2" w:semiHidden="1" w:unhideWhenUsed="1"/>
     <w:lsdException w:name="Table Web 1" w:semiHidden="1" w:unhideWhenUsed="1"/>
     <w:lsdException w:name="Table Web 2" w:semiHidden="1" w:unhideWhenUsed="1"/>
-    <w:lsdException w:name="Table Web 3" w:semiHidden="1" w:unhideWhenUsed="1"/>
     <w:lsdException w:name="Balloon Text" w:semiHidden="1" w:unhideWhenUsed="1"/>
     <w:lsdException w:name="Table Grid" w:uiPriority="39"/>
-    <w:lsdException w:name="Table Theme" w:semiHidden="1" w:unhideWhenUsed="1"/>
     <w:lsdException w:name="Placeholder Text" w:semiHidden="1"/>
     <w:lsdException w:name="No Spacing" w:uiPriority="1" w:qFormat="1"/>
     <w:lsdException w:name="Light Shading" w:uiPriority="60"/>
@@ -448,6 +489,7 @@
     <w:lsdException w:name="Mention" w:semiHidden="1" w:unhideWhenUsed="1"/>
     <w:lsdException w:name="Smart Hyperlink" w:semiHidden="1" w:unhideWhenUsed="1"/>
     <w:lsdException w:name="Hashtag" w:semiHidden="1" w:unhideWhenUsed="1"/>
+    <w:lsdException w:name="Unresolved Mention" w:semiHidden="1" w:unhideWhenUsed="1"/>
   </w:latentStyles>
   <w:style w:type="paragraph" w:default="1" w:styleId="Normal">
     <w:name w:val="Normal"/>

</xml_diff>